<commit_message>
Vorlesungsinformationen in die Doku gepackt
</commit_message>
<xml_diff>
--- a/Dokumentation/Webbasierte Datenbankanwendungen Start.docx
+++ b/Dokumentation/Webbasierte Datenbankanwendungen Start.docx
@@ -830,10 +830,268 @@
       <w:r>
         <w:t>Namen angepasst zu KA-Sharing</w:t>
       </w:r>
+    </w:p>
+    <w:p>
+      <w:pPr>
+        <w:pStyle w:val="berschrift2"/>
+      </w:pPr>
+      <w:r>
+        <w:t>Kick-Off-Präsentation zum Projekt:</w:t>
+      </w:r>
+    </w:p>
+    <w:p/>
+    <w:tbl>
+      <w:tblPr>
+        <w:tblStyle w:val="Listentabelle3Akzent1"/>
+        <w:tblW w:w="0" w:type="auto"/>
+        <w:tblLook w:val="04A0" w:firstRow="1" w:lastRow="0" w:firstColumn="1" w:lastColumn="0" w:noHBand="0" w:noVBand="1"/>
+      </w:tblPr>
+      <w:tblGrid>
+        <w:gridCol w:w="4531"/>
+        <w:gridCol w:w="4531"/>
+      </w:tblGrid>
+      <w:tr>
+        <w:trPr>
+          <w:cnfStyle w:val="100000000000" w:firstRow="1" w:lastRow="0" w:firstColumn="0" w:lastColumn="0" w:oddVBand="0" w:evenVBand="0" w:oddHBand="0" w:evenHBand="0" w:firstRowFirstColumn="0" w:firstRowLastColumn="0" w:lastRowFirstColumn="0" w:lastRowLastColumn="0"/>
+        </w:trPr>
+        <w:tc>
+          <w:tcPr>
+            <w:cnfStyle w:val="001000000100" w:firstRow="0" w:lastRow="0" w:firstColumn="1" w:lastColumn="0" w:oddVBand="0" w:evenVBand="0" w:oddHBand="0" w:evenHBand="0" w:firstRowFirstColumn="1" w:firstRowLastColumn="0" w:lastRowFirstColumn="0" w:lastRowLastColumn="0"/>
+            <w:tcW w:w="4531" w:type="dxa"/>
+          </w:tcPr>
+          <w:p>
+            <w:pPr>
+              <w:jc w:val="center"/>
+            </w:pPr>
+            <w:r>
+              <w:t>Gut</w:t>
+            </w:r>
+          </w:p>
+        </w:tc>
+        <w:tc>
+          <w:tcPr>
+            <w:tcW w:w="4531" w:type="dxa"/>
+          </w:tcPr>
+          <w:p>
+            <w:pPr>
+              <w:jc w:val="center"/>
+              <w:cnfStyle w:val="100000000000" w:firstRow="1" w:lastRow="0" w:firstColumn="0" w:lastColumn="0" w:oddVBand="0" w:evenVBand="0" w:oddHBand="0" w:evenHBand="0" w:firstRowFirstColumn="0" w:firstRowLastColumn="0" w:lastRowFirstColumn="0" w:lastRowLastColumn="0"/>
+            </w:pPr>
+            <w:r>
+              <w:t>Schlecht</w:t>
+            </w:r>
+          </w:p>
+        </w:tc>
+      </w:tr>
+      <w:tr>
+        <w:trPr>
+          <w:cnfStyle w:val="000000100000" w:firstRow="0" w:lastRow="0" w:firstColumn="0" w:lastColumn="0" w:oddVBand="0" w:evenVBand="0" w:oddHBand="1" w:evenHBand="0" w:firstRowFirstColumn="0" w:firstRowLastColumn="0" w:lastRowFirstColumn="0" w:lastRowLastColumn="0"/>
+        </w:trPr>
+        <w:tc>
+          <w:tcPr>
+            <w:cnfStyle w:val="001000000000" w:firstRow="0" w:lastRow="0" w:firstColumn="1" w:lastColumn="0" w:oddVBand="0" w:evenVBand="0" w:oddHBand="0" w:evenHBand="0" w:firstRowFirstColumn="0" w:firstRowLastColumn="0" w:lastRowFirstColumn="0" w:lastRowLastColumn="0"/>
+            <w:tcW w:w="4531" w:type="dxa"/>
+          </w:tcPr>
+          <w:p>
+            <w:pPr>
+              <w:jc w:val="center"/>
+              <w:rPr>
+                <w:b w:val="0"/>
+              </w:rPr>
+            </w:pPr>
+            <w:r>
+              <w:rPr>
+                <w:b w:val="0"/>
+              </w:rPr>
+              <w:t>Agenda -&gt; Dozent legt Wert darauf</w:t>
+            </w:r>
+          </w:p>
+        </w:tc>
+        <w:tc>
+          <w:tcPr>
+            <w:tcW w:w="4531" w:type="dxa"/>
+          </w:tcPr>
+          <w:p>
+            <w:pPr>
+              <w:jc w:val="center"/>
+              <w:cnfStyle w:val="000000100000" w:firstRow="0" w:lastRow="0" w:firstColumn="0" w:lastColumn="0" w:oddVBand="0" w:evenVBand="0" w:oddHBand="1" w:evenHBand="0" w:firstRowFirstColumn="0" w:firstRowLastColumn="0" w:lastRowFirstColumn="0" w:lastRowLastColumn="0"/>
+            </w:pPr>
+          </w:p>
+        </w:tc>
+      </w:tr>
+      <w:tr>
+        <w:tc>
+          <w:tcPr>
+            <w:cnfStyle w:val="001000000000" w:firstRow="0" w:lastRow="0" w:firstColumn="1" w:lastColumn="0" w:oddVBand="0" w:evenVBand="0" w:oddHBand="0" w:evenHBand="0" w:firstRowFirstColumn="0" w:firstRowLastColumn="0" w:lastRowFirstColumn="0" w:lastRowLastColumn="0"/>
+            <w:tcW w:w="4531" w:type="dxa"/>
+          </w:tcPr>
+          <w:p>
+            <w:pPr>
+              <w:jc w:val="center"/>
+              <w:rPr>
+                <w:b w:val="0"/>
+              </w:rPr>
+            </w:pPr>
+            <w:r>
+              <w:rPr>
+                <w:b w:val="0"/>
+              </w:rPr>
+              <w:t>Funktionale und nicht funktional Anforderungen aufgelistet</w:t>
+            </w:r>
+          </w:p>
+        </w:tc>
+        <w:tc>
+          <w:tcPr>
+            <w:tcW w:w="4531" w:type="dxa"/>
+          </w:tcPr>
+          <w:p>
+            <w:pPr>
+              <w:jc w:val="center"/>
+              <w:cnfStyle w:val="000000000000" w:firstRow="0" w:lastRow="0" w:firstColumn="0" w:lastColumn="0" w:oddVBand="0" w:evenVBand="0" w:oddHBand="0" w:evenHBand="0" w:firstRowFirstColumn="0" w:firstRowLastColumn="0" w:lastRowFirstColumn="0" w:lastRowLastColumn="0"/>
+            </w:pPr>
+          </w:p>
+        </w:tc>
+      </w:tr>
+      <w:tr>
+        <w:trPr>
+          <w:cnfStyle w:val="000000100000" w:firstRow="0" w:lastRow="0" w:firstColumn="0" w:lastColumn="0" w:oddVBand="0" w:evenVBand="0" w:oddHBand="1" w:evenHBand="0" w:firstRowFirstColumn="0" w:firstRowLastColumn="0" w:lastRowFirstColumn="0" w:lastRowLastColumn="0"/>
+        </w:trPr>
+        <w:tc>
+          <w:tcPr>
+            <w:cnfStyle w:val="001000000000" w:firstRow="0" w:lastRow="0" w:firstColumn="1" w:lastColumn="0" w:oddVBand="0" w:evenVBand="0" w:oddHBand="0" w:evenHBand="0" w:firstRowFirstColumn="0" w:firstRowLastColumn="0" w:lastRowFirstColumn="0" w:lastRowLastColumn="0"/>
+            <w:tcW w:w="4531" w:type="dxa"/>
+          </w:tcPr>
+          <w:p>
+            <w:pPr>
+              <w:jc w:val="center"/>
+              <w:rPr>
+                <w:b w:val="0"/>
+              </w:rPr>
+            </w:pPr>
+            <w:r>
+              <w:rPr>
+                <w:b w:val="0"/>
+              </w:rPr>
+              <w:t>Neue Technologie verwenden:</w:t>
+            </w:r>
+            <w:r>
+              <w:rPr>
+                <w:b w:val="0"/>
+              </w:rPr>
+              <w:br/>
+              <w:t>Derby</w:t>
+            </w:r>
+          </w:p>
+        </w:tc>
+        <w:tc>
+          <w:tcPr>
+            <w:tcW w:w="4531" w:type="dxa"/>
+          </w:tcPr>
+          <w:p>
+            <w:pPr>
+              <w:jc w:val="center"/>
+              <w:cnfStyle w:val="000000100000" w:firstRow="0" w:lastRow="0" w:firstColumn="0" w:lastColumn="0" w:oddVBand="0" w:evenVBand="0" w:oddHBand="1" w:evenHBand="0" w:firstRowFirstColumn="0" w:firstRowLastColumn="0" w:lastRowFirstColumn="0" w:lastRowLastColumn="0"/>
+            </w:pPr>
+          </w:p>
+        </w:tc>
+      </w:tr>
+    </w:tbl>
+    <w:p/>
+    <w:p>
+      <w:pPr>
+        <w:jc w:val="both"/>
+      </w:pPr>
+      <w:r>
+        <w:t xml:space="preserve">Security ist ein Thema, dass alles beherrscht und sollte auch im Projekt berücksichtig werden. </w:t>
+      </w:r>
+      <w:r>
+        <w:br/>
+      </w:r>
+      <w:r>
+        <w:t>Mock-</w:t>
+      </w:r>
+      <w:proofErr w:type="spellStart"/>
+      <w:r>
+        <w:t>Ups</w:t>
+      </w:r>
+      <w:proofErr w:type="spellEnd"/>
+      <w:r>
+        <w:t xml:space="preserve"> wurden mehrfach gelobt, aber nicht als schlecht hervorgehoben, wenn sie gefehlt haben. </w:t>
+      </w:r>
+    </w:p>
+    <w:p>
+      <w:pPr>
+        <w:pStyle w:val="Listenabsatz"/>
+        <w:numPr>
+          <w:ilvl w:val="0"/>
+          <w:numId w:val="1"/>
+        </w:numPr>
+        <w:jc w:val="both"/>
+      </w:pPr>
+      <w:r>
+        <w:t>Use-Case: Übersicht</w:t>
+      </w:r>
+    </w:p>
+    <w:p>
+      <w:pPr>
+        <w:pStyle w:val="Listenabsatz"/>
+        <w:numPr>
+          <w:ilvl w:val="0"/>
+          <w:numId w:val="1"/>
+        </w:numPr>
+        <w:jc w:val="both"/>
+      </w:pPr>
+      <w:r>
+        <w:t>Lastenheft</w:t>
+      </w:r>
+    </w:p>
+    <w:p>
+      <w:pPr>
+        <w:pStyle w:val="Listenabsatz"/>
+        <w:numPr>
+          <w:ilvl w:val="0"/>
+          <w:numId w:val="1"/>
+        </w:numPr>
+        <w:jc w:val="both"/>
+      </w:pPr>
+      <w:r>
+        <w:t>Projektplan</w:t>
+      </w:r>
+    </w:p>
+    <w:p>
+      <w:pPr>
+        <w:pStyle w:val="Listenabsatz"/>
+        <w:numPr>
+          <w:ilvl w:val="0"/>
+          <w:numId w:val="1"/>
+        </w:numPr>
+        <w:jc w:val="both"/>
+      </w:pPr>
+      <w:r>
+        <w:t>Änderungen kommunizieren (z. B. Plattformwechsel, Anforderungsänderungen)</w:t>
+      </w:r>
+    </w:p>
+    <w:p>
+      <w:pPr>
+        <w:jc w:val="both"/>
+      </w:pPr>
+      <w:r>
+        <w:t>Bei den Präsentationen sollten sich die Rollen auch optisch wi</w:t>
+      </w:r>
+      <w:r>
+        <w:t>derspiegeln</w:t>
+      </w:r>
       <w:bookmarkStart w:id="0" w:name="_GoBack"/>
       <w:bookmarkEnd w:id="0"/>
-    </w:p>
-    <w:p/>
+      <w:r>
+        <w:t>.</w:t>
+      </w:r>
+    </w:p>
+    <w:p>
+      <w:pPr>
+        <w:jc w:val="both"/>
+      </w:pPr>
+    </w:p>
     <w:sectPr>
       <w:pgSz w:w="11906" w:h="16838"/>
       <w:pgMar w:top="1417" w:right="1417" w:bottom="1134" w:left="1417" w:header="708" w:footer="708" w:gutter="0"/>
@@ -1545,7 +1803,6 @@
   <w:style w:type="character" w:default="1" w:styleId="Absatz-Standardschriftart">
     <w:name w:val="Default Paragraph Font"/>
     <w:uiPriority w:val="1"/>
-    <w:semiHidden/>
     <w:unhideWhenUsed/>
   </w:style>
   <w:style w:type="table" w:default="1" w:styleId="NormaleTabelle">
@@ -1649,6 +1906,149 @@
       <w:ind w:left="720"/>
       <w:contextualSpacing/>
     </w:pPr>
+  </w:style>
+  <w:style w:type="table" w:styleId="Tabellenraster">
+    <w:name w:val="Table Grid"/>
+    <w:basedOn w:val="NormaleTabelle"/>
+    <w:uiPriority w:val="39"/>
+    <w:rsid w:val="005C6B51"/>
+    <w:pPr>
+      <w:spacing w:after="0" w:line="240" w:lineRule="auto"/>
+    </w:pPr>
+    <w:tblPr>
+      <w:tblBorders>
+        <w:top w:val="single" w:sz="4" w:space="0" w:color="auto"/>
+        <w:left w:val="single" w:sz="4" w:space="0" w:color="auto"/>
+        <w:bottom w:val="single" w:sz="4" w:space="0" w:color="auto"/>
+        <w:right w:val="single" w:sz="4" w:space="0" w:color="auto"/>
+        <w:insideH w:val="single" w:sz="4" w:space="0" w:color="auto"/>
+        <w:insideV w:val="single" w:sz="4" w:space="0" w:color="auto"/>
+      </w:tblBorders>
+    </w:tblPr>
+  </w:style>
+  <w:style w:type="table" w:styleId="Listentabelle3Akzent1">
+    <w:name w:val="List Table 3 Accent 1"/>
+    <w:basedOn w:val="NormaleTabelle"/>
+    <w:uiPriority w:val="48"/>
+    <w:rsid w:val="005C6B51"/>
+    <w:pPr>
+      <w:spacing w:after="0" w:line="240" w:lineRule="auto"/>
+    </w:pPr>
+    <w:tblPr>
+      <w:tblStyleRowBandSize w:val="1"/>
+      <w:tblStyleColBandSize w:val="1"/>
+      <w:tblBorders>
+        <w:top w:val="single" w:sz="4" w:space="0" w:color="4472C4" w:themeColor="accent1"/>
+        <w:left w:val="single" w:sz="4" w:space="0" w:color="4472C4" w:themeColor="accent1"/>
+        <w:bottom w:val="single" w:sz="4" w:space="0" w:color="4472C4" w:themeColor="accent1"/>
+        <w:right w:val="single" w:sz="4" w:space="0" w:color="4472C4" w:themeColor="accent1"/>
+      </w:tblBorders>
+    </w:tblPr>
+    <w:tblStylePr w:type="firstRow">
+      <w:rPr>
+        <w:b/>
+        <w:bCs/>
+        <w:color w:val="FFFFFF" w:themeColor="background1"/>
+      </w:rPr>
+      <w:tblPr/>
+      <w:tcPr>
+        <w:shd w:val="clear" w:color="auto" w:fill="4472C4" w:themeFill="accent1"/>
+      </w:tcPr>
+    </w:tblStylePr>
+    <w:tblStylePr w:type="lastRow">
+      <w:rPr>
+        <w:b/>
+        <w:bCs/>
+      </w:rPr>
+      <w:tblPr/>
+      <w:tcPr>
+        <w:tcBorders>
+          <w:top w:val="double" w:sz="4" w:space="0" w:color="4472C4" w:themeColor="accent1"/>
+        </w:tcBorders>
+        <w:shd w:val="clear" w:color="auto" w:fill="FFFFFF" w:themeFill="background1"/>
+      </w:tcPr>
+    </w:tblStylePr>
+    <w:tblStylePr w:type="firstCol">
+      <w:rPr>
+        <w:b/>
+        <w:bCs/>
+      </w:rPr>
+      <w:tblPr/>
+      <w:tcPr>
+        <w:tcBorders>
+          <w:right w:val="nil"/>
+        </w:tcBorders>
+        <w:shd w:val="clear" w:color="auto" w:fill="FFFFFF" w:themeFill="background1"/>
+      </w:tcPr>
+    </w:tblStylePr>
+    <w:tblStylePr w:type="lastCol">
+      <w:rPr>
+        <w:b/>
+        <w:bCs/>
+      </w:rPr>
+      <w:tblPr/>
+      <w:tcPr>
+        <w:tcBorders>
+          <w:left w:val="nil"/>
+        </w:tcBorders>
+        <w:shd w:val="clear" w:color="auto" w:fill="FFFFFF" w:themeFill="background1"/>
+      </w:tcPr>
+    </w:tblStylePr>
+    <w:tblStylePr w:type="band1Vert">
+      <w:tblPr/>
+      <w:tcPr>
+        <w:tcBorders>
+          <w:left w:val="single" w:sz="4" w:space="0" w:color="4472C4" w:themeColor="accent1"/>
+          <w:right w:val="single" w:sz="4" w:space="0" w:color="4472C4" w:themeColor="accent1"/>
+        </w:tcBorders>
+      </w:tcPr>
+    </w:tblStylePr>
+    <w:tblStylePr w:type="band1Horz">
+      <w:tblPr/>
+      <w:tcPr>
+        <w:tcBorders>
+          <w:top w:val="single" w:sz="4" w:space="0" w:color="4472C4" w:themeColor="accent1"/>
+          <w:bottom w:val="single" w:sz="4" w:space="0" w:color="4472C4" w:themeColor="accent1"/>
+          <w:insideH w:val="nil"/>
+        </w:tcBorders>
+      </w:tcPr>
+    </w:tblStylePr>
+    <w:tblStylePr w:type="neCell">
+      <w:tblPr/>
+      <w:tcPr>
+        <w:tcBorders>
+          <w:left w:val="nil"/>
+          <w:bottom w:val="nil"/>
+        </w:tcBorders>
+      </w:tcPr>
+    </w:tblStylePr>
+    <w:tblStylePr w:type="nwCell">
+      <w:tblPr/>
+      <w:tcPr>
+        <w:tcBorders>
+          <w:bottom w:val="nil"/>
+          <w:right w:val="nil"/>
+        </w:tcBorders>
+      </w:tcPr>
+    </w:tblStylePr>
+    <w:tblStylePr w:type="seCell">
+      <w:tblPr/>
+      <w:tcPr>
+        <w:tcBorders>
+          <w:top w:val="double" w:sz="4" w:space="0" w:color="4472C4" w:themeColor="accent1"/>
+          <w:left w:val="nil"/>
+        </w:tcBorders>
+      </w:tcPr>
+    </w:tblStylePr>
+    <w:tblStylePr w:type="swCell">
+      <w:tblPr/>
+      <w:tcPr>
+        <w:tcBorders>
+          <w:top w:val="double" w:sz="4" w:space="0" w:color="4472C4" w:themeColor="accent1"/>
+          <w:right w:val="nil"/>
+        </w:tcBorders>
+      </w:tcPr>
+    </w:tblStylePr>
   </w:style>
 </w:styles>
 </file>
@@ -1953,7 +2353,7 @@
 </file>
 
 <file path=customXml/itemProps1.xml><?xml version="1.0" encoding="utf-8"?>
-<ds:datastoreItem xmlns:ds="http://schemas.openxmlformats.org/officeDocument/2006/customXml" ds:itemID="{4E6A4983-D423-4BF7-845E-2572B6178C9F}">
+<ds:datastoreItem xmlns:ds="http://schemas.openxmlformats.org/officeDocument/2006/customXml" ds:itemID="{2AAFAFCC-94A5-4EF3-AF44-BD26D5A52193}">
   <ds:schemaRefs>
     <ds:schemaRef ds:uri="http://schemas.openxmlformats.org/officeDocument/2006/bibliography"/>
   </ds:schemaRefs>

</xml_diff>

<commit_message>
Rolle von Christopher angepasst
</commit_message>
<xml_diff>
--- a/Dokumentation/Webbasierte Datenbankanwendungen Start.docx
+++ b/Dokumentation/Webbasierte Datenbankanwendungen Start.docx
@@ -173,6 +173,14 @@
         <w:t>Programmierer</w:t>
       </w:r>
       <w:proofErr w:type="spellEnd"/>
+      <w:r>
+        <w:rPr>
+          <w:lang w:val="en-US"/>
+        </w:rPr>
+        <w:t>/UX-Manager</w:t>
+      </w:r>
+      <w:bookmarkStart w:id="0" w:name="_GoBack"/>
+      <w:bookmarkEnd w:id="0"/>
       <w:r>
         <w:rPr>
           <w:lang w:val="en-US"/>
@@ -1110,8 +1118,6 @@
       <w:r>
         <w:t xml:space="preserve"> Projektplan erstellt.</w:t>
       </w:r>
-      <w:bookmarkStart w:id="0" w:name="_GoBack"/>
-      <w:bookmarkEnd w:id="0"/>
     </w:p>
     <w:p/>
     <w:sectPr>
@@ -2376,7 +2382,7 @@
 </file>
 
 <file path=customXml/itemProps1.xml><?xml version="1.0" encoding="utf-8"?>
-<ds:datastoreItem xmlns:ds="http://schemas.openxmlformats.org/officeDocument/2006/customXml" ds:itemID="{5F42A8ED-7ECE-44DD-B89B-A84FA9291549}">
+<ds:datastoreItem xmlns:ds="http://schemas.openxmlformats.org/officeDocument/2006/customXml" ds:itemID="{5447D329-B4C0-498A-B069-08A7D52F1937}">
   <ds:schemaRefs>
     <ds:schemaRef ds:uri="http://schemas.openxmlformats.org/officeDocument/2006/bibliography"/>
   </ds:schemaRefs>

</xml_diff>

<commit_message>
Anpassung der Methoden und Tools
</commit_message>
<xml_diff>
--- a/Dokumentation/Webbasierte Datenbankanwendungen Start.docx
+++ b/Dokumentation/Webbasierte Datenbankanwendungen Start.docx
@@ -179,538 +179,552 @@
         </w:rPr>
         <w:t>/UX-Manager</w:t>
       </w:r>
+      <w:r>
+        <w:rPr>
+          <w:lang w:val="en-US"/>
+        </w:rPr>
+        <w:t>:</w:t>
+      </w:r>
+      <w:r>
+        <w:rPr>
+          <w:lang w:val="en-US"/>
+        </w:rPr>
+        <w:t xml:space="preserve"> </w:t>
+      </w:r>
+      <w:r>
+        <w:rPr>
+          <w:lang w:val="en-US"/>
+        </w:rPr>
+        <w:t>Christopher</w:t>
+      </w:r>
+    </w:p>
+    <w:p>
+      <w:pPr>
+        <w:pStyle w:val="Listenabsatz"/>
+        <w:numPr>
+          <w:ilvl w:val="0"/>
+          <w:numId w:val="2"/>
+        </w:numPr>
+        <w:rPr>
+          <w:lang w:val="en-US"/>
+        </w:rPr>
+      </w:pPr>
+      <w:proofErr w:type="spellStart"/>
+      <w:r>
+        <w:rPr>
+          <w:lang w:val="en-US"/>
+        </w:rPr>
+        <w:t>Datenbank</w:t>
+      </w:r>
+      <w:proofErr w:type="spellEnd"/>
+      <w:r>
+        <w:rPr>
+          <w:lang w:val="en-US"/>
+        </w:rPr>
+        <w:t>-A</w:t>
+      </w:r>
+      <w:r>
+        <w:rPr>
+          <w:lang w:val="en-US"/>
+        </w:rPr>
+        <w:t>dmin</w:t>
+      </w:r>
+      <w:r>
+        <w:rPr>
+          <w:lang w:val="en-US"/>
+        </w:rPr>
+        <w:t xml:space="preserve">: </w:t>
+      </w:r>
+      <w:r>
+        <w:rPr>
+          <w:lang w:val="en-US"/>
+        </w:rPr>
+        <w:t>Benjamin</w:t>
+      </w:r>
+    </w:p>
+    <w:p>
+      <w:pPr>
+        <w:pStyle w:val="Listenabsatz"/>
+        <w:numPr>
+          <w:ilvl w:val="0"/>
+          <w:numId w:val="2"/>
+        </w:numPr>
+        <w:rPr>
+          <w:lang w:val="en-US"/>
+        </w:rPr>
+      </w:pPr>
+      <w:r>
+        <w:rPr>
+          <w:lang w:val="en-US"/>
+        </w:rPr>
+        <w:t>IT-</w:t>
+      </w:r>
+      <w:proofErr w:type="spellStart"/>
+      <w:r>
+        <w:rPr>
+          <w:lang w:val="en-US"/>
+        </w:rPr>
+        <w:t>Architek</w:t>
+      </w:r>
+      <w:r>
+        <w:rPr>
+          <w:lang w:val="en-US"/>
+        </w:rPr>
+        <w:t>t</w:t>
+      </w:r>
+      <w:proofErr w:type="spellEnd"/>
+      <w:r>
+        <w:rPr>
+          <w:lang w:val="en-US"/>
+        </w:rPr>
+        <w:t xml:space="preserve">: </w:t>
+      </w:r>
+      <w:r>
+        <w:rPr>
+          <w:lang w:val="en-US"/>
+        </w:rPr>
+        <w:t>Dominik</w:t>
+      </w:r>
+    </w:p>
+    <w:p>
+      <w:pPr>
+        <w:pStyle w:val="Listenabsatz"/>
+        <w:numPr>
+          <w:ilvl w:val="0"/>
+          <w:numId w:val="2"/>
+        </w:numPr>
+        <w:rPr>
+          <w:lang w:val="en-US"/>
+        </w:rPr>
+      </w:pPr>
+      <w:r>
+        <w:rPr>
+          <w:lang w:val="en-US"/>
+        </w:rPr>
+        <w:t>(</w:t>
+      </w:r>
+      <w:proofErr w:type="spellStart"/>
+      <w:r>
+        <w:rPr>
+          <w:lang w:val="en-US"/>
+        </w:rPr>
+        <w:t>Kunden</w:t>
+      </w:r>
+      <w:proofErr w:type="spellEnd"/>
+      <w:r>
+        <w:rPr>
+          <w:lang w:val="en-US"/>
+        </w:rPr>
+        <w:t xml:space="preserve">, Management: </w:t>
+      </w:r>
+      <w:proofErr w:type="spellStart"/>
+      <w:r>
+        <w:rPr>
+          <w:lang w:val="en-US"/>
+        </w:rPr>
+        <w:t>Audienz</w:t>
+      </w:r>
+      <w:proofErr w:type="spellEnd"/>
+      <w:r>
+        <w:rPr>
+          <w:lang w:val="en-US"/>
+        </w:rPr>
+        <w:t>)</w:t>
+      </w:r>
+    </w:p>
+    <w:p>
+      <w:pPr>
+        <w:pStyle w:val="berschrift1"/>
+        <w:rPr>
+          <w:lang w:val="en-US"/>
+        </w:rPr>
+      </w:pPr>
+      <w:proofErr w:type="spellStart"/>
+      <w:r>
+        <w:rPr>
+          <w:lang w:val="en-US"/>
+        </w:rPr>
+        <w:t>Anforderungen</w:t>
+      </w:r>
+      <w:proofErr w:type="spellEnd"/>
+    </w:p>
+    <w:p>
+      <w:pPr>
+        <w:pStyle w:val="berschrift2"/>
+        <w:rPr>
+          <w:lang w:val="en-US"/>
+        </w:rPr>
+      </w:pPr>
+      <w:proofErr w:type="spellStart"/>
+      <w:r>
+        <w:rPr>
+          <w:lang w:val="en-US"/>
+        </w:rPr>
+        <w:t>Funktional</w:t>
+      </w:r>
+      <w:proofErr w:type="spellEnd"/>
+      <w:r>
+        <w:rPr>
+          <w:lang w:val="en-US"/>
+        </w:rPr>
+        <w:t>:</w:t>
+      </w:r>
+    </w:p>
+    <w:p>
+      <w:pPr>
+        <w:pStyle w:val="Listenabsatz"/>
+        <w:numPr>
+          <w:ilvl w:val="0"/>
+          <w:numId w:val="1"/>
+        </w:numPr>
+        <w:rPr>
+          <w:lang w:val="en-US"/>
+        </w:rPr>
+      </w:pPr>
+      <w:proofErr w:type="spellStart"/>
+      <w:r>
+        <w:rPr>
+          <w:lang w:val="en-US"/>
+        </w:rPr>
+        <w:t>Benutzerverwaltung</w:t>
+      </w:r>
+      <w:proofErr w:type="spellEnd"/>
+    </w:p>
+    <w:p>
+      <w:pPr>
+        <w:pStyle w:val="Listenabsatz"/>
+        <w:numPr>
+          <w:ilvl w:val="0"/>
+          <w:numId w:val="1"/>
+        </w:numPr>
+        <w:rPr>
+          <w:lang w:val="en-US"/>
+        </w:rPr>
+      </w:pPr>
+      <w:r>
+        <w:rPr>
+          <w:lang w:val="en-US"/>
+        </w:rPr>
+        <w:t xml:space="preserve">Auto </w:t>
+      </w:r>
+      <w:proofErr w:type="spellStart"/>
+      <w:r>
+        <w:rPr>
+          <w:lang w:val="en-US"/>
+        </w:rPr>
+        <w:t>ausleihen</w:t>
+      </w:r>
+      <w:proofErr w:type="spellEnd"/>
+    </w:p>
+    <w:p>
+      <w:pPr>
+        <w:pStyle w:val="Listenabsatz"/>
+        <w:numPr>
+          <w:ilvl w:val="0"/>
+          <w:numId w:val="1"/>
+        </w:numPr>
+        <w:rPr>
+          <w:lang w:val="en-US"/>
+        </w:rPr>
+      </w:pPr>
+      <w:proofErr w:type="spellStart"/>
+      <w:r>
+        <w:rPr>
+          <w:lang w:val="en-US"/>
+        </w:rPr>
+        <w:t>Fuhrparkverwaltung</w:t>
+      </w:r>
+      <w:proofErr w:type="spellEnd"/>
+    </w:p>
+    <w:p>
+      <w:pPr>
+        <w:pStyle w:val="Listenabsatz"/>
+        <w:numPr>
+          <w:ilvl w:val="0"/>
+          <w:numId w:val="1"/>
+        </w:numPr>
+        <w:rPr>
+          <w:lang w:val="en-US"/>
+        </w:rPr>
+      </w:pPr>
+      <w:proofErr w:type="spellStart"/>
+      <w:r>
+        <w:rPr>
+          <w:lang w:val="en-US"/>
+        </w:rPr>
+        <w:t>Reportings</w:t>
+      </w:r>
+      <w:proofErr w:type="spellEnd"/>
+    </w:p>
+    <w:p>
+      <w:pPr>
+        <w:pStyle w:val="berschrift2"/>
+        <w:rPr>
+          <w:lang w:val="en-US"/>
+        </w:rPr>
+      </w:pPr>
+      <w:proofErr w:type="spellStart"/>
+      <w:r>
+        <w:rPr>
+          <w:lang w:val="en-US"/>
+        </w:rPr>
+        <w:t>Nicht-funktional</w:t>
+      </w:r>
+      <w:proofErr w:type="spellEnd"/>
+      <w:r>
+        <w:rPr>
+          <w:lang w:val="en-US"/>
+        </w:rPr>
+        <w:t>:</w:t>
+      </w:r>
+    </w:p>
+    <w:p>
+      <w:pPr>
+        <w:pStyle w:val="Listenabsatz"/>
+        <w:numPr>
+          <w:ilvl w:val="0"/>
+          <w:numId w:val="1"/>
+        </w:numPr>
+        <w:rPr>
+          <w:lang w:val="en-US"/>
+        </w:rPr>
+      </w:pPr>
+      <w:r>
+        <w:rPr>
+          <w:lang w:val="en-US"/>
+        </w:rPr>
+        <w:t>Performance</w:t>
+      </w:r>
+    </w:p>
+    <w:p>
+      <w:pPr>
+        <w:pStyle w:val="Listenabsatz"/>
+        <w:numPr>
+          <w:ilvl w:val="0"/>
+          <w:numId w:val="1"/>
+        </w:numPr>
+        <w:rPr>
+          <w:lang w:val="en-US"/>
+        </w:rPr>
+      </w:pPr>
+      <w:proofErr w:type="spellStart"/>
+      <w:r>
+        <w:rPr>
+          <w:lang w:val="en-US"/>
+        </w:rPr>
+        <w:t>Konsistenz</w:t>
+      </w:r>
+      <w:proofErr w:type="spellEnd"/>
+    </w:p>
+    <w:p>
+      <w:pPr>
+        <w:pStyle w:val="Listenabsatz"/>
+        <w:numPr>
+          <w:ilvl w:val="0"/>
+          <w:numId w:val="1"/>
+        </w:numPr>
+        <w:rPr>
+          <w:lang w:val="en-US"/>
+        </w:rPr>
+      </w:pPr>
+      <w:proofErr w:type="spellStart"/>
+      <w:r>
+        <w:rPr>
+          <w:lang w:val="en-US"/>
+        </w:rPr>
+        <w:t>Usabilty</w:t>
+      </w:r>
+      <w:proofErr w:type="spellEnd"/>
+    </w:p>
+    <w:p>
+      <w:pPr>
+        <w:pStyle w:val="berschrift1"/>
+        <w:rPr>
+          <w:lang w:val="en-US"/>
+        </w:rPr>
+      </w:pPr>
+      <w:proofErr w:type="spellStart"/>
+      <w:r>
+        <w:rPr>
+          <w:lang w:val="en-US"/>
+        </w:rPr>
+        <w:t>Artefakte</w:t>
+      </w:r>
+      <w:proofErr w:type="spellEnd"/>
+    </w:p>
+    <w:p>
+      <w:pPr>
+        <w:rPr>
+          <w:lang w:val="en-US"/>
+        </w:rPr>
+      </w:pPr>
+      <w:proofErr w:type="spellStart"/>
+      <w:r>
+        <w:rPr>
+          <w:lang w:val="en-US"/>
+        </w:rPr>
+        <w:t>Dokumente</w:t>
+      </w:r>
+      <w:proofErr w:type="spellEnd"/>
+      <w:r>
+        <w:rPr>
+          <w:lang w:val="en-US"/>
+        </w:rPr>
+        <w:t>:</w:t>
+      </w:r>
+    </w:p>
+    <w:p>
+      <w:pPr>
+        <w:pStyle w:val="Listenabsatz"/>
+        <w:numPr>
+          <w:ilvl w:val="0"/>
+          <w:numId w:val="1"/>
+        </w:numPr>
+        <w:rPr>
+          <w:lang w:val="en-US"/>
+        </w:rPr>
+      </w:pPr>
+      <w:proofErr w:type="spellStart"/>
+      <w:r>
+        <w:rPr>
+          <w:lang w:val="en-US"/>
+        </w:rPr>
+        <w:t>Lastenheft</w:t>
+      </w:r>
+      <w:proofErr w:type="spellEnd"/>
+    </w:p>
+    <w:p>
+      <w:pPr>
+        <w:pStyle w:val="Listenabsatz"/>
+        <w:numPr>
+          <w:ilvl w:val="1"/>
+          <w:numId w:val="1"/>
+        </w:numPr>
+        <w:rPr>
+          <w:lang w:val="en-US"/>
+        </w:rPr>
+      </w:pPr>
+      <w:r>
+        <w:rPr>
+          <w:lang w:val="en-US"/>
+        </w:rPr>
+        <w:t>Product Backlog</w:t>
+      </w:r>
+    </w:p>
+    <w:p>
+      <w:pPr>
+        <w:pStyle w:val="Listenabsatz"/>
+        <w:numPr>
+          <w:ilvl w:val="2"/>
+          <w:numId w:val="1"/>
+        </w:numPr>
+        <w:rPr>
+          <w:lang w:val="en-US"/>
+        </w:rPr>
+      </w:pPr>
+      <w:r>
+        <w:rPr>
+          <w:lang w:val="en-US"/>
+        </w:rPr>
+        <w:t>Sprint Backlog</w:t>
+      </w:r>
+    </w:p>
+    <w:p>
+      <w:pPr>
+        <w:pStyle w:val="Listenabsatz"/>
+        <w:numPr>
+          <w:ilvl w:val="1"/>
+          <w:numId w:val="1"/>
+        </w:numPr>
+        <w:rPr>
+          <w:lang w:val="en-US"/>
+        </w:rPr>
+      </w:pPr>
+      <w:r>
+        <w:rPr>
+          <w:lang w:val="en-US"/>
+        </w:rPr>
+        <w:t>Burndown-Chart</w:t>
+      </w:r>
+    </w:p>
+    <w:p>
+      <w:pPr>
+        <w:pStyle w:val="Listenabsatz"/>
+        <w:numPr>
+          <w:ilvl w:val="1"/>
+          <w:numId w:val="1"/>
+        </w:numPr>
+        <w:rPr>
+          <w:lang w:val="en-US"/>
+        </w:rPr>
+      </w:pPr>
+      <w:r>
+        <w:rPr>
+          <w:lang w:val="en-US"/>
+        </w:rPr>
+        <w:t>Release Notes</w:t>
+      </w:r>
+    </w:p>
+    <w:p>
+      <w:pPr>
+        <w:pStyle w:val="berschrift1"/>
+        <w:rPr>
+          <w:lang w:val="en-US"/>
+        </w:rPr>
+      </w:pPr>
+      <w:proofErr w:type="spellStart"/>
+      <w:r>
+        <w:rPr>
+          <w:lang w:val="en-US"/>
+        </w:rPr>
+        <w:t>Methoden</w:t>
+      </w:r>
+      <w:proofErr w:type="spellEnd"/>
+      <w:r>
+        <w:rPr>
+          <w:lang w:val="en-US"/>
+        </w:rPr>
+        <w:t>/Tools:</w:t>
+      </w:r>
+    </w:p>
+    <w:p>
+      <w:pPr>
+        <w:pStyle w:val="Listenabsatz"/>
+        <w:numPr>
+          <w:ilvl w:val="0"/>
+          <w:numId w:val="1"/>
+        </w:numPr>
+      </w:pPr>
+      <w:r>
+        <w:t xml:space="preserve">Datenbankverwaltung: </w:t>
+      </w:r>
+      <w:r>
+        <w:t>Derby</w:t>
+      </w:r>
+    </w:p>
+    <w:p>
+      <w:pPr>
+        <w:pStyle w:val="Listenabsatz"/>
+        <w:numPr>
+          <w:ilvl w:val="0"/>
+          <w:numId w:val="1"/>
+        </w:numPr>
+      </w:pPr>
+      <w:r>
+        <w:t xml:space="preserve">Entwicklung: </w:t>
+      </w:r>
+      <w:proofErr w:type="spellStart"/>
+      <w:r>
+        <w:t>TomEE</w:t>
+      </w:r>
+      <w:proofErr w:type="spellEnd"/>
+      <w:r>
+        <w:t xml:space="preserve">, </w:t>
+      </w:r>
       <w:bookmarkStart w:id="0" w:name="_GoBack"/>
       <w:bookmarkEnd w:id="0"/>
       <w:r>
-        <w:rPr>
-          <w:lang w:val="en-US"/>
-        </w:rPr>
-        <w:t>:</w:t>
-      </w:r>
-      <w:r>
-        <w:rPr>
-          <w:lang w:val="en-US"/>
-        </w:rPr>
-        <w:t xml:space="preserve"> </w:t>
-      </w:r>
-      <w:r>
-        <w:rPr>
-          <w:lang w:val="en-US"/>
-        </w:rPr>
-        <w:t>Christopher</w:t>
-      </w:r>
-    </w:p>
-    <w:p>
-      <w:pPr>
-        <w:pStyle w:val="Listenabsatz"/>
-        <w:numPr>
-          <w:ilvl w:val="0"/>
-          <w:numId w:val="2"/>
-        </w:numPr>
-        <w:rPr>
-          <w:lang w:val="en-US"/>
-        </w:rPr>
-      </w:pPr>
-      <w:proofErr w:type="spellStart"/>
-      <w:r>
-        <w:rPr>
-          <w:lang w:val="en-US"/>
-        </w:rPr>
-        <w:t>Datenbank</w:t>
-      </w:r>
-      <w:proofErr w:type="spellEnd"/>
-      <w:r>
-        <w:rPr>
-          <w:lang w:val="en-US"/>
-        </w:rPr>
-        <w:t>-A</w:t>
-      </w:r>
-      <w:r>
-        <w:rPr>
-          <w:lang w:val="en-US"/>
-        </w:rPr>
-        <w:t>dmin</w:t>
-      </w:r>
-      <w:r>
-        <w:rPr>
-          <w:lang w:val="en-US"/>
-        </w:rPr>
-        <w:t xml:space="preserve">: </w:t>
-      </w:r>
-      <w:r>
-        <w:rPr>
-          <w:lang w:val="en-US"/>
-        </w:rPr>
-        <w:t>Benjamin</w:t>
-      </w:r>
-    </w:p>
-    <w:p>
-      <w:pPr>
-        <w:pStyle w:val="Listenabsatz"/>
-        <w:numPr>
-          <w:ilvl w:val="0"/>
-          <w:numId w:val="2"/>
-        </w:numPr>
-        <w:rPr>
-          <w:lang w:val="en-US"/>
-        </w:rPr>
-      </w:pPr>
-      <w:r>
-        <w:rPr>
-          <w:lang w:val="en-US"/>
-        </w:rPr>
-        <w:t>IT-</w:t>
-      </w:r>
-      <w:proofErr w:type="spellStart"/>
-      <w:r>
-        <w:rPr>
-          <w:lang w:val="en-US"/>
-        </w:rPr>
-        <w:t>Architek</w:t>
-      </w:r>
-      <w:r>
-        <w:rPr>
-          <w:lang w:val="en-US"/>
-        </w:rPr>
-        <w:t>t</w:t>
-      </w:r>
-      <w:proofErr w:type="spellEnd"/>
-      <w:r>
-        <w:rPr>
-          <w:lang w:val="en-US"/>
-        </w:rPr>
-        <w:t xml:space="preserve">: </w:t>
-      </w:r>
-      <w:r>
-        <w:rPr>
-          <w:lang w:val="en-US"/>
-        </w:rPr>
-        <w:t>Dominik</w:t>
-      </w:r>
-    </w:p>
-    <w:p>
-      <w:pPr>
-        <w:pStyle w:val="Listenabsatz"/>
-        <w:numPr>
-          <w:ilvl w:val="0"/>
-          <w:numId w:val="2"/>
-        </w:numPr>
-        <w:rPr>
-          <w:lang w:val="en-US"/>
-        </w:rPr>
-      </w:pPr>
-      <w:r>
-        <w:rPr>
-          <w:lang w:val="en-US"/>
-        </w:rPr>
-        <w:t>(</w:t>
-      </w:r>
-      <w:proofErr w:type="spellStart"/>
-      <w:r>
-        <w:rPr>
-          <w:lang w:val="en-US"/>
-        </w:rPr>
-        <w:t>Kunden</w:t>
-      </w:r>
-      <w:proofErr w:type="spellEnd"/>
-      <w:r>
-        <w:rPr>
-          <w:lang w:val="en-US"/>
-        </w:rPr>
-        <w:t xml:space="preserve">, Management: </w:t>
-      </w:r>
-      <w:proofErr w:type="spellStart"/>
-      <w:r>
-        <w:rPr>
-          <w:lang w:val="en-US"/>
-        </w:rPr>
-        <w:t>Audienz</w:t>
-      </w:r>
-      <w:proofErr w:type="spellEnd"/>
-      <w:r>
-        <w:rPr>
-          <w:lang w:val="en-US"/>
-        </w:rPr>
-        <w:t>)</w:t>
-      </w:r>
-    </w:p>
-    <w:p>
-      <w:pPr>
-        <w:pStyle w:val="berschrift1"/>
-        <w:rPr>
-          <w:lang w:val="en-US"/>
-        </w:rPr>
-      </w:pPr>
-      <w:proofErr w:type="spellStart"/>
-      <w:r>
-        <w:rPr>
-          <w:lang w:val="en-US"/>
-        </w:rPr>
-        <w:t>Anforderungen</w:t>
-      </w:r>
-      <w:proofErr w:type="spellEnd"/>
-    </w:p>
-    <w:p>
-      <w:pPr>
-        <w:pStyle w:val="berschrift2"/>
-        <w:rPr>
-          <w:lang w:val="en-US"/>
-        </w:rPr>
-      </w:pPr>
-      <w:proofErr w:type="spellStart"/>
-      <w:r>
-        <w:rPr>
-          <w:lang w:val="en-US"/>
-        </w:rPr>
-        <w:t>Funktional</w:t>
-      </w:r>
-      <w:proofErr w:type="spellEnd"/>
-      <w:r>
-        <w:rPr>
-          <w:lang w:val="en-US"/>
-        </w:rPr>
-        <w:t>:</w:t>
-      </w:r>
-    </w:p>
-    <w:p>
-      <w:pPr>
-        <w:pStyle w:val="Listenabsatz"/>
-        <w:numPr>
-          <w:ilvl w:val="0"/>
-          <w:numId w:val="1"/>
-        </w:numPr>
-        <w:rPr>
-          <w:lang w:val="en-US"/>
-        </w:rPr>
-      </w:pPr>
-      <w:proofErr w:type="spellStart"/>
-      <w:r>
-        <w:rPr>
-          <w:lang w:val="en-US"/>
-        </w:rPr>
-        <w:t>Benutzerverwaltung</w:t>
-      </w:r>
-      <w:proofErr w:type="spellEnd"/>
-    </w:p>
-    <w:p>
-      <w:pPr>
-        <w:pStyle w:val="Listenabsatz"/>
-        <w:numPr>
-          <w:ilvl w:val="0"/>
-          <w:numId w:val="1"/>
-        </w:numPr>
-        <w:rPr>
-          <w:lang w:val="en-US"/>
-        </w:rPr>
-      </w:pPr>
-      <w:r>
-        <w:rPr>
-          <w:lang w:val="en-US"/>
-        </w:rPr>
-        <w:t xml:space="preserve">Auto </w:t>
-      </w:r>
-      <w:proofErr w:type="spellStart"/>
-      <w:r>
-        <w:rPr>
-          <w:lang w:val="en-US"/>
-        </w:rPr>
-        <w:t>ausleihen</w:t>
-      </w:r>
-      <w:proofErr w:type="spellEnd"/>
-    </w:p>
-    <w:p>
-      <w:pPr>
-        <w:pStyle w:val="Listenabsatz"/>
-        <w:numPr>
-          <w:ilvl w:val="0"/>
-          <w:numId w:val="1"/>
-        </w:numPr>
-        <w:rPr>
-          <w:lang w:val="en-US"/>
-        </w:rPr>
-      </w:pPr>
-      <w:proofErr w:type="spellStart"/>
-      <w:r>
-        <w:rPr>
-          <w:lang w:val="en-US"/>
-        </w:rPr>
-        <w:t>Fuhrparkverwaltung</w:t>
-      </w:r>
-      <w:proofErr w:type="spellEnd"/>
-    </w:p>
-    <w:p>
-      <w:pPr>
-        <w:pStyle w:val="Listenabsatz"/>
-        <w:numPr>
-          <w:ilvl w:val="0"/>
-          <w:numId w:val="1"/>
-        </w:numPr>
-        <w:rPr>
-          <w:lang w:val="en-US"/>
-        </w:rPr>
-      </w:pPr>
-      <w:proofErr w:type="spellStart"/>
-      <w:r>
-        <w:rPr>
-          <w:lang w:val="en-US"/>
-        </w:rPr>
-        <w:t>Reportings</w:t>
-      </w:r>
-      <w:proofErr w:type="spellEnd"/>
-    </w:p>
-    <w:p>
-      <w:pPr>
-        <w:pStyle w:val="berschrift2"/>
-        <w:rPr>
-          <w:lang w:val="en-US"/>
-        </w:rPr>
-      </w:pPr>
-      <w:proofErr w:type="spellStart"/>
-      <w:r>
-        <w:rPr>
-          <w:lang w:val="en-US"/>
-        </w:rPr>
-        <w:t>Nicht-funktional</w:t>
-      </w:r>
-      <w:proofErr w:type="spellEnd"/>
-      <w:r>
-        <w:rPr>
-          <w:lang w:val="en-US"/>
-        </w:rPr>
-        <w:t>:</w:t>
-      </w:r>
-    </w:p>
-    <w:p>
-      <w:pPr>
-        <w:pStyle w:val="Listenabsatz"/>
-        <w:numPr>
-          <w:ilvl w:val="0"/>
-          <w:numId w:val="1"/>
-        </w:numPr>
-        <w:rPr>
-          <w:lang w:val="en-US"/>
-        </w:rPr>
-      </w:pPr>
-      <w:r>
-        <w:rPr>
-          <w:lang w:val="en-US"/>
-        </w:rPr>
-        <w:t>Performance</w:t>
-      </w:r>
-    </w:p>
-    <w:p>
-      <w:pPr>
-        <w:pStyle w:val="Listenabsatz"/>
-        <w:numPr>
-          <w:ilvl w:val="0"/>
-          <w:numId w:val="1"/>
-        </w:numPr>
-        <w:rPr>
-          <w:lang w:val="en-US"/>
-        </w:rPr>
-      </w:pPr>
-      <w:proofErr w:type="spellStart"/>
-      <w:r>
-        <w:rPr>
-          <w:lang w:val="en-US"/>
-        </w:rPr>
-        <w:t>Konsistenz</w:t>
-      </w:r>
-      <w:proofErr w:type="spellEnd"/>
-    </w:p>
-    <w:p>
-      <w:pPr>
-        <w:pStyle w:val="Listenabsatz"/>
-        <w:numPr>
-          <w:ilvl w:val="0"/>
-          <w:numId w:val="1"/>
-        </w:numPr>
-        <w:rPr>
-          <w:lang w:val="en-US"/>
-        </w:rPr>
-      </w:pPr>
-      <w:proofErr w:type="spellStart"/>
-      <w:r>
-        <w:rPr>
-          <w:lang w:val="en-US"/>
-        </w:rPr>
-        <w:t>Usabilty</w:t>
-      </w:r>
-      <w:proofErr w:type="spellEnd"/>
-    </w:p>
-    <w:p>
-      <w:pPr>
-        <w:pStyle w:val="berschrift1"/>
-        <w:rPr>
-          <w:lang w:val="en-US"/>
-        </w:rPr>
-      </w:pPr>
-      <w:proofErr w:type="spellStart"/>
-      <w:r>
-        <w:rPr>
-          <w:lang w:val="en-US"/>
-        </w:rPr>
-        <w:t>Artefakte</w:t>
-      </w:r>
-      <w:proofErr w:type="spellEnd"/>
-    </w:p>
-    <w:p>
-      <w:pPr>
-        <w:rPr>
-          <w:lang w:val="en-US"/>
-        </w:rPr>
-      </w:pPr>
-      <w:proofErr w:type="spellStart"/>
-      <w:r>
-        <w:rPr>
-          <w:lang w:val="en-US"/>
-        </w:rPr>
-        <w:t>Dokumente</w:t>
-      </w:r>
-      <w:proofErr w:type="spellEnd"/>
-      <w:r>
-        <w:rPr>
-          <w:lang w:val="en-US"/>
-        </w:rPr>
-        <w:t>:</w:t>
-      </w:r>
-    </w:p>
-    <w:p>
-      <w:pPr>
-        <w:pStyle w:val="Listenabsatz"/>
-        <w:numPr>
-          <w:ilvl w:val="0"/>
-          <w:numId w:val="1"/>
-        </w:numPr>
-        <w:rPr>
-          <w:lang w:val="en-US"/>
-        </w:rPr>
-      </w:pPr>
-      <w:proofErr w:type="spellStart"/>
-      <w:r>
-        <w:rPr>
-          <w:lang w:val="en-US"/>
-        </w:rPr>
-        <w:t>Lastenheft</w:t>
-      </w:r>
-      <w:proofErr w:type="spellEnd"/>
-    </w:p>
-    <w:p>
-      <w:pPr>
-        <w:pStyle w:val="Listenabsatz"/>
-        <w:numPr>
-          <w:ilvl w:val="1"/>
-          <w:numId w:val="1"/>
-        </w:numPr>
-        <w:rPr>
-          <w:lang w:val="en-US"/>
-        </w:rPr>
-      </w:pPr>
-      <w:r>
-        <w:rPr>
-          <w:lang w:val="en-US"/>
-        </w:rPr>
-        <w:t>Product Backlog</w:t>
-      </w:r>
-    </w:p>
-    <w:p>
-      <w:pPr>
-        <w:pStyle w:val="Listenabsatz"/>
-        <w:numPr>
-          <w:ilvl w:val="2"/>
-          <w:numId w:val="1"/>
-        </w:numPr>
-        <w:rPr>
-          <w:lang w:val="en-US"/>
-        </w:rPr>
-      </w:pPr>
-      <w:r>
-        <w:rPr>
-          <w:lang w:val="en-US"/>
-        </w:rPr>
-        <w:t>Sprint Backlog</w:t>
-      </w:r>
-    </w:p>
-    <w:p>
-      <w:pPr>
-        <w:pStyle w:val="Listenabsatz"/>
-        <w:numPr>
-          <w:ilvl w:val="1"/>
-          <w:numId w:val="1"/>
-        </w:numPr>
-        <w:rPr>
-          <w:lang w:val="en-US"/>
-        </w:rPr>
-      </w:pPr>
-      <w:r>
-        <w:rPr>
-          <w:lang w:val="en-US"/>
-        </w:rPr>
-        <w:t>Burndown-Chart</w:t>
-      </w:r>
-    </w:p>
-    <w:p>
-      <w:pPr>
-        <w:pStyle w:val="Listenabsatz"/>
-        <w:numPr>
-          <w:ilvl w:val="1"/>
-          <w:numId w:val="1"/>
-        </w:numPr>
-        <w:rPr>
-          <w:lang w:val="en-US"/>
-        </w:rPr>
-      </w:pPr>
-      <w:r>
-        <w:rPr>
-          <w:lang w:val="en-US"/>
-        </w:rPr>
-        <w:t>Release Notes</w:t>
-      </w:r>
-    </w:p>
-    <w:p>
-      <w:pPr>
-        <w:pStyle w:val="berschrift1"/>
-        <w:rPr>
-          <w:lang w:val="en-US"/>
-        </w:rPr>
-      </w:pPr>
-      <w:proofErr w:type="spellStart"/>
-      <w:r>
-        <w:rPr>
-          <w:lang w:val="en-US"/>
-        </w:rPr>
-        <w:t>Methoden</w:t>
-      </w:r>
-      <w:proofErr w:type="spellEnd"/>
-      <w:r>
-        <w:rPr>
-          <w:lang w:val="en-US"/>
-        </w:rPr>
-        <w:t>/Tools:</w:t>
-      </w:r>
-    </w:p>
-    <w:p>
-      <w:pPr>
-        <w:pStyle w:val="Listenabsatz"/>
-        <w:numPr>
-          <w:ilvl w:val="0"/>
-          <w:numId w:val="1"/>
-        </w:numPr>
-      </w:pPr>
-      <w:r>
-        <w:t>Datenbankverwaltung: H2</w:t>
-      </w:r>
-    </w:p>
-    <w:p>
-      <w:pPr>
-        <w:pStyle w:val="Listenabsatz"/>
-        <w:numPr>
-          <w:ilvl w:val="0"/>
-          <w:numId w:val="1"/>
-        </w:numPr>
-      </w:pPr>
-      <w:r>
-        <w:t>Entwicklung: Springboot, Maven</w:t>
+        <w:t>Springboot, Maven</w:t>
       </w:r>
     </w:p>
     <w:p>
@@ -2382,7 +2396,7 @@
 </file>
 
 <file path=customXml/itemProps1.xml><?xml version="1.0" encoding="utf-8"?>
-<ds:datastoreItem xmlns:ds="http://schemas.openxmlformats.org/officeDocument/2006/customXml" ds:itemID="{5447D329-B4C0-498A-B069-08A7D52F1937}">
+<ds:datastoreItem xmlns:ds="http://schemas.openxmlformats.org/officeDocument/2006/customXml" ds:itemID="{B203C3BC-0D17-490C-880D-D9E47103E1BA}">
   <ds:schemaRefs>
     <ds:schemaRef ds:uri="http://schemas.openxmlformats.org/officeDocument/2006/bibliography"/>
   </ds:schemaRefs>

</xml_diff>